<commit_message>
Migrate 209A affidavit + addendum
</commit_message>
<xml_diff>
--- a/docassemble/MA209AProtectiveOrder/data/templates/209A_affidavit_addendum.docx
+++ b/docassemble/MA209AProtectiveOrder/data/templates/209A_affidavit_addendum.docx
@@ -14,8 +14,6 @@
           <w:rFonts w:hint="eastAsia"/>
         </w:rPr>
       </w:pPr>
-      <w:bookmarkStart w:id="0" w:name="_GoBack"/>
-      <w:bookmarkEnd w:id="0"/>
       <w:r>
         <w:t>ADDENDUM</w:t>
       </w:r>
@@ -362,87 +360,36 @@
     </w:p>
     <w:p>
       <w:pPr>
+        <w:pStyle w:val="Heading2"/>
+      </w:pPr>
+      <w:r>
+        <w:t>Affidavit of {{ users}} (continued)</w:t>
+      </w:r>
+      <w:bookmarkStart w:id="0" w:name="_GoBack"/>
+      <w:bookmarkEnd w:id="0"/>
+    </w:p>
+    <w:p>
+      <w:pPr>
+        <w:pStyle w:val="BodyText"/>
         <w:rPr>
           <w:rFonts w:hint="eastAsia"/>
         </w:rPr>
       </w:pPr>
       <w:r>
-        <w:rPr>
-          <w:rFonts w:ascii="sans-serif" w:hAnsi="sans-serif"/>
-          <w:sz w:val="20"/>
-          <w:szCs w:val="20"/>
-        </w:rPr>
-        <w:t>{%p for x in txtFieldsList_affidavit %}</w:t>
+        <w:t xml:space="preserve">{{ </w:t>
       </w:r>
-    </w:p>
-    <w:p>
-      <w:pPr>
-        <w:rPr>
-          <w:rFonts w:hint="eastAsia"/>
-        </w:rPr>
-      </w:pPr>
       <w:r>
-        <w:rPr>
-          <w:rFonts w:ascii="sans-serif" w:hAnsi="sans-serif"/>
-          <w:b/>
-          <w:bCs/>
-          <w:sz w:val="20"/>
-          <w:szCs w:val="20"/>
-        </w:rPr>
-        <w:t xml:space="preserve">{{ x['title'] }}    </w:t>
+        <w:t>complaint_209A_Affidavit_attachment.</w:t>
       </w:r>
-    </w:p>
-    <w:p>
-      <w:pPr>
-        <w:rPr>
-          <w:rFonts w:hint="eastAsia"/>
-        </w:rPr>
-      </w:pPr>
       <w:r>
-        <w:rPr>
-          <w:rFonts w:ascii="sans-serif" w:hAnsi="sans-serif"/>
-          <w:sz w:val="20"/>
-          <w:szCs w:val="20"/>
-        </w:rPr>
-        <w:t>{{p x['value'][0] | markdown }}</w:t>
+        <w:t>overflow</w:t>
       </w:r>
-    </w:p>
-    <w:p>
-      <w:pPr>
-        <w:rPr>
-          <w:rFonts w:hint="eastAsia"/>
-        </w:rPr>
-      </w:pPr>
       <w:r>
-        <w:rPr>
-          <w:rFonts w:ascii="sans-serif" w:hAnsi="sans-serif"/>
-          <w:sz w:val="20"/>
-          <w:szCs w:val="20"/>
-        </w:rPr>
-        <w:t xml:space="preserve">    </w:t>
+        <w:t>_value('affidavit_body_final')</w:t>
       </w:r>
-    </w:p>
-    <w:p>
-      <w:pPr>
-        <w:rPr>
-          <w:rFonts w:hint="eastAsia"/>
-        </w:rPr>
-      </w:pPr>
       <w:r>
-        <w:rPr>
-          <w:rFonts w:ascii="sans-serif" w:hAnsi="sans-serif"/>
-          <w:sz w:val="20"/>
-          <w:szCs w:val="20"/>
-        </w:rPr>
-        <w:t>{%p endfor %}</w:t>
+        <w:t xml:space="preserve"> }}</w:t>
       </w:r>
-    </w:p>
-    <w:p>
-      <w:pPr>
-        <w:rPr>
-          <w:rFonts w:hint="eastAsia"/>
-        </w:rPr>
-      </w:pPr>
     </w:p>
     <w:sectPr>
       <w:headerReference w:type="first" r:id="rId7"/>

</xml_diff>

<commit_message>
Progress on Aff. concerning care or custody
</commit_message>
<xml_diff>
--- a/docassemble/MA209AProtectiveOrder/data/templates/209A_affidavit_addendum.docx
+++ b/docassemble/MA209AProtectiveOrder/data/templates/209A_affidavit_addendum.docx
@@ -10,9 +10,6 @@
           <w:numId w:val="2"/>
         </w:numPr>
         <w:jc w:val="center"/>
-        <w:rPr>
-          <w:rFonts w:hint="eastAsia"/>
-        </w:rPr>
       </w:pPr>
       <w:r>
         <w:t>ADDENDUM</w:t>
@@ -25,9 +22,6 @@
           <w:numId w:val="2"/>
         </w:numPr>
         <w:jc w:val="center"/>
-        <w:rPr>
-          <w:rFonts w:hint="eastAsia"/>
-        </w:rPr>
       </w:pPr>
       <w:r>
         <w:rPr>
@@ -45,9 +39,6 @@
           <w:numId w:val="2"/>
         </w:numPr>
         <w:jc w:val="center"/>
-        <w:rPr>
-          <w:rFonts w:hint="eastAsia"/>
-        </w:rPr>
       </w:pPr>
       <w:r>
         <w:rPr>
@@ -85,9 +76,6 @@
                 <w:ilvl w:val="0"/>
                 <w:numId w:val="2"/>
               </w:numPr>
-              <w:rPr>
-                <w:rFonts w:hint="eastAsia"/>
-              </w:rPr>
             </w:pPr>
             <w:r>
               <w:rPr>
@@ -118,9 +106,6 @@
                 <w:ilvl w:val="0"/>
                 <w:numId w:val="2"/>
               </w:numPr>
-              <w:rPr>
-                <w:rFonts w:hint="eastAsia"/>
-              </w:rPr>
             </w:pPr>
             <w:r>
               <w:rPr>
@@ -154,9 +139,6 @@
                 <w:ilvl w:val="0"/>
                 <w:numId w:val="2"/>
               </w:numPr>
-              <w:rPr>
-                <w:rFonts w:hint="eastAsia"/>
-              </w:rPr>
             </w:pPr>
           </w:p>
         </w:tc>
@@ -171,9 +153,6 @@
                 <w:ilvl w:val="5"/>
                 <w:numId w:val="2"/>
               </w:numPr>
-              <w:rPr>
-                <w:rFonts w:hint="eastAsia"/>
-              </w:rPr>
             </w:pPr>
             <w:r>
               <w:rPr>
@@ -198,9 +177,6 @@
                 <w:ilvl w:val="0"/>
                 <w:numId w:val="2"/>
               </w:numPr>
-              <w:rPr>
-                <w:rFonts w:hint="eastAsia"/>
-              </w:rPr>
             </w:pPr>
             <w:r>
               <w:rPr>
@@ -217,9 +193,6 @@
                 <w:ilvl w:val="0"/>
                 <w:numId w:val="2"/>
               </w:numPr>
-              <w:rPr>
-                <w:rFonts w:hint="eastAsia"/>
-              </w:rPr>
             </w:pPr>
             <w:r>
               <w:rPr>
@@ -242,9 +215,6 @@
                 <w:ilvl w:val="5"/>
                 <w:numId w:val="2"/>
               </w:numPr>
-              <w:rPr>
-                <w:rFonts w:hint="eastAsia"/>
-              </w:rPr>
             </w:pPr>
           </w:p>
         </w:tc>
@@ -261,9 +231,6 @@
                 <w:ilvl w:val="0"/>
                 <w:numId w:val="2"/>
               </w:numPr>
-              <w:rPr>
-                <w:rFonts w:hint="eastAsia"/>
-              </w:rPr>
             </w:pPr>
             <w:r>
               <w:rPr>
@@ -302,9 +269,6 @@
                 <w:ilvl w:val="0"/>
                 <w:numId w:val="2"/>
               </w:numPr>
-              <w:rPr>
-                <w:rFonts w:hint="eastAsia"/>
-              </w:rPr>
             </w:pPr>
             <w:r>
               <w:rPr>
@@ -371,15 +335,15 @@
     <w:p>
       <w:pPr>
         <w:pStyle w:val="BodyText"/>
-        <w:rPr>
-          <w:rFonts w:hint="eastAsia"/>
-        </w:rPr>
       </w:pPr>
       <w:r>
         <w:t xml:space="preserve">{{ </w:t>
       </w:r>
       <w:r>
-        <w:t>complaint_209A_Affidavit_attachment.</w:t>
+        <w:t>GL209A_affidavit_attachment</w:t>
+      </w:r>
+      <w:r>
+        <w:t>.</w:t>
       </w:r>
       <w:r>
         <w:t>overflow</w:t>
@@ -408,11 +372,6 @@
 <w:endnotes xmlns:wpc="http://schemas.microsoft.com/office/word/2010/wordprocessingCanvas" xmlns:cx="http://schemas.microsoft.com/office/drawing/2014/chartex" xmlns:cx1="http://schemas.microsoft.com/office/drawing/2015/9/8/chartex" xmlns:mc="http://schemas.openxmlformats.org/markup-compatibility/2006" xmlns:o="urn:schemas-microsoft-com:office:office" xmlns:r="http://schemas.openxmlformats.org/officeDocument/2006/relationships" xmlns:m="http://schemas.openxmlformats.org/officeDocument/2006/math" xmlns:v="urn:schemas-microsoft-com:vml" xmlns:wp14="http://schemas.microsoft.com/office/word/2010/wordprocessingDrawing" xmlns:wp="http://schemas.openxmlformats.org/drawingml/2006/wordprocessingDrawing" xmlns:w10="urn:schemas-microsoft-com:office:word" xmlns:w="http://schemas.openxmlformats.org/wordprocessingml/2006/main" xmlns:w14="http://schemas.microsoft.com/office/word/2010/wordml" xmlns:w15="http://schemas.microsoft.com/office/word/2012/wordml" xmlns:w16se="http://schemas.microsoft.com/office/word/2015/wordml/symex" xmlns:wpg="http://schemas.microsoft.com/office/word/2010/wordprocessingGroup" xmlns:wpi="http://schemas.microsoft.com/office/word/2010/wordprocessingInk" xmlns:wne="http://schemas.microsoft.com/office/word/2006/wordml" xmlns:wps="http://schemas.microsoft.com/office/word/2010/wordprocessingShape" mc:Ignorable="w14 w15 w16se wp14">
   <w:endnote w:type="separator" w:id="-1">
     <w:p>
-      <w:pPr>
-        <w:rPr>
-          <w:rFonts w:hint="eastAsia"/>
-        </w:rPr>
-      </w:pPr>
       <w:r>
         <w:separator/>
       </w:r>
@@ -420,11 +379,6 @@
   </w:endnote>
   <w:endnote w:type="continuationSeparator" w:id="0">
     <w:p>
-      <w:pPr>
-        <w:rPr>
-          <w:rFonts w:hint="eastAsia"/>
-        </w:rPr>
-      </w:pPr>
       <w:r>
         <w:continuationSeparator/>
       </w:r>
@@ -437,11 +391,6 @@
 <w:footnotes xmlns:wpc="http://schemas.microsoft.com/office/word/2010/wordprocessingCanvas" xmlns:cx="http://schemas.microsoft.com/office/drawing/2014/chartex" xmlns:cx1="http://schemas.microsoft.com/office/drawing/2015/9/8/chartex" xmlns:mc="http://schemas.openxmlformats.org/markup-compatibility/2006" xmlns:o="urn:schemas-microsoft-com:office:office" xmlns:r="http://schemas.openxmlformats.org/officeDocument/2006/relationships" xmlns:m="http://schemas.openxmlformats.org/officeDocument/2006/math" xmlns:v="urn:schemas-microsoft-com:vml" xmlns:wp14="http://schemas.microsoft.com/office/word/2010/wordprocessingDrawing" xmlns:wp="http://schemas.openxmlformats.org/drawingml/2006/wordprocessingDrawing" xmlns:w10="urn:schemas-microsoft-com:office:word" xmlns:w="http://schemas.openxmlformats.org/wordprocessingml/2006/main" xmlns:w14="http://schemas.microsoft.com/office/word/2010/wordml" xmlns:w15="http://schemas.microsoft.com/office/word/2012/wordml" xmlns:w16se="http://schemas.microsoft.com/office/word/2015/wordml/symex" xmlns:wpg="http://schemas.microsoft.com/office/word/2010/wordprocessingGroup" xmlns:wpi="http://schemas.microsoft.com/office/word/2010/wordprocessingInk" xmlns:wne="http://schemas.microsoft.com/office/word/2006/wordml" xmlns:wps="http://schemas.microsoft.com/office/word/2010/wordprocessingShape" mc:Ignorable="w14 w15 w16se wp14">
   <w:footnote w:type="separator" w:id="-1">
     <w:p>
-      <w:pPr>
-        <w:rPr>
-          <w:rFonts w:hint="eastAsia"/>
-        </w:rPr>
-      </w:pPr>
       <w:r>
         <w:separator/>
       </w:r>
@@ -449,11 +398,6 @@
   </w:footnote>
   <w:footnote w:type="continuationSeparator" w:id="0">
     <w:p>
-      <w:pPr>
-        <w:rPr>
-          <w:rFonts w:hint="eastAsia"/>
-        </w:rPr>
-      </w:pPr>
       <w:r>
         <w:continuationSeparator/>
       </w:r>
@@ -468,9 +412,6 @@
     <w:pPr>
       <w:pStyle w:val="Header"/>
       <w:jc w:val="center"/>
-      <w:rPr>
-        <w:rFonts w:hint="eastAsia"/>
-      </w:rPr>
     </w:pPr>
     <w:r>
       <w:t>ADDENDUM—AFFIDAVIT—</w:t>

</xml_diff>

<commit_message>
Migrate to al document (#78)
* working up to figuring out a module for different plaintiff_assistant_relationships_something

* Just the code - next up changing language in questions

* Adjusting language in questions up to affdivait to reflect  parent, guardian or advocate filing obo parent or guardian

* Migrate 209A affidavit + addendum

* Fix addendum for Plaintiff Confidential Information

* Correct children 'was' - combine children vars

* Progress on Aff. concerning care or custody

* Assembles complete package

* All but signature screen

* Have download screen be only one file for speed purposes

* Update gitignore

* Simplify language about defendant's build; fix issue w/ birthdate

Co-authored-by: Caroline Robinson <CRobinson@mlri.org>
Co-authored-by: Anonymous User <52798256+plocket@users.noreply.github.com>
</commit_message>
<xml_diff>
--- a/docassemble/MA209AProtectiveOrder/data/templates/209A_affidavit_addendum.docx
+++ b/docassemble/MA209AProtectiveOrder/data/templates/209A_affidavit_addendum.docx
@@ -10,12 +10,7 @@
           <w:numId w:val="2"/>
         </w:numPr>
         <w:jc w:val="center"/>
-        <w:rPr>
-          <w:rFonts w:hint="eastAsia"/>
-        </w:rPr>
-      </w:pPr>
-      <w:bookmarkStart w:id="0" w:name="_GoBack"/>
-      <w:bookmarkEnd w:id="0"/>
+      </w:pPr>
       <w:r>
         <w:t>ADDENDUM</w:t>
       </w:r>
@@ -27,9 +22,6 @@
           <w:numId w:val="2"/>
         </w:numPr>
         <w:jc w:val="center"/>
-        <w:rPr>
-          <w:rFonts w:hint="eastAsia"/>
-        </w:rPr>
       </w:pPr>
       <w:r>
         <w:rPr>
@@ -47,9 +39,6 @@
           <w:numId w:val="2"/>
         </w:numPr>
         <w:jc w:val="center"/>
-        <w:rPr>
-          <w:rFonts w:hint="eastAsia"/>
-        </w:rPr>
       </w:pPr>
       <w:r>
         <w:rPr>
@@ -87,9 +76,6 @@
                 <w:ilvl w:val="0"/>
                 <w:numId w:val="2"/>
               </w:numPr>
-              <w:rPr>
-                <w:rFonts w:hint="eastAsia"/>
-              </w:rPr>
             </w:pPr>
             <w:r>
               <w:rPr>
@@ -120,9 +106,6 @@
                 <w:ilvl w:val="0"/>
                 <w:numId w:val="2"/>
               </w:numPr>
-              <w:rPr>
-                <w:rFonts w:hint="eastAsia"/>
-              </w:rPr>
             </w:pPr>
             <w:r>
               <w:rPr>
@@ -156,9 +139,6 @@
                 <w:ilvl w:val="0"/>
                 <w:numId w:val="2"/>
               </w:numPr>
-              <w:rPr>
-                <w:rFonts w:hint="eastAsia"/>
-              </w:rPr>
             </w:pPr>
           </w:p>
         </w:tc>
@@ -173,9 +153,6 @@
                 <w:ilvl w:val="5"/>
                 <w:numId w:val="2"/>
               </w:numPr>
-              <w:rPr>
-                <w:rFonts w:hint="eastAsia"/>
-              </w:rPr>
             </w:pPr>
             <w:r>
               <w:rPr>
@@ -200,9 +177,6 @@
                 <w:ilvl w:val="0"/>
                 <w:numId w:val="2"/>
               </w:numPr>
-              <w:rPr>
-                <w:rFonts w:hint="eastAsia"/>
-              </w:rPr>
             </w:pPr>
             <w:r>
               <w:rPr>
@@ -219,9 +193,6 @@
                 <w:ilvl w:val="0"/>
                 <w:numId w:val="2"/>
               </w:numPr>
-              <w:rPr>
-                <w:rFonts w:hint="eastAsia"/>
-              </w:rPr>
             </w:pPr>
             <w:r>
               <w:rPr>
@@ -244,9 +215,6 @@
                 <w:ilvl w:val="5"/>
                 <w:numId w:val="2"/>
               </w:numPr>
-              <w:rPr>
-                <w:rFonts w:hint="eastAsia"/>
-              </w:rPr>
             </w:pPr>
           </w:p>
         </w:tc>
@@ -263,9 +231,6 @@
                 <w:ilvl w:val="0"/>
                 <w:numId w:val="2"/>
               </w:numPr>
-              <w:rPr>
-                <w:rFonts w:hint="eastAsia"/>
-              </w:rPr>
             </w:pPr>
             <w:r>
               <w:rPr>
@@ -304,9 +269,6 @@
                 <w:ilvl w:val="0"/>
                 <w:numId w:val="2"/>
               </w:numPr>
-              <w:rPr>
-                <w:rFonts w:hint="eastAsia"/>
-              </w:rPr>
             </w:pPr>
             <w:r>
               <w:rPr>
@@ -362,87 +324,36 @@
     </w:p>
     <w:p>
       <w:pPr>
-        <w:rPr>
-          <w:rFonts w:hint="eastAsia"/>
-        </w:rPr>
-      </w:pPr>
-      <w:r>
-        <w:rPr>
-          <w:rFonts w:ascii="sans-serif" w:hAnsi="sans-serif"/>
-          <w:sz w:val="20"/>
-          <w:szCs w:val="20"/>
-        </w:rPr>
-        <w:t>{%p for x in txtFieldsList_affidavit %}</w:t>
-      </w:r>
+        <w:pStyle w:val="Heading2"/>
+      </w:pPr>
+      <w:r>
+        <w:t>Affidavit of {{ users}} (continued)</w:t>
+      </w:r>
+      <w:bookmarkStart w:id="0" w:name="_GoBack"/>
+      <w:bookmarkEnd w:id="0"/>
     </w:p>
     <w:p>
       <w:pPr>
-        <w:rPr>
-          <w:rFonts w:hint="eastAsia"/>
-        </w:rPr>
-      </w:pPr>
-      <w:r>
-        <w:rPr>
-          <w:rFonts w:ascii="sans-serif" w:hAnsi="sans-serif"/>
-          <w:b/>
-          <w:bCs/>
-          <w:sz w:val="20"/>
-          <w:szCs w:val="20"/>
-        </w:rPr>
-        <w:t xml:space="preserve">{{ x['title'] }}    </w:t>
-      </w:r>
-    </w:p>
-    <w:p>
-      <w:pPr>
-        <w:rPr>
-          <w:rFonts w:hint="eastAsia"/>
-        </w:rPr>
-      </w:pPr>
-      <w:r>
-        <w:rPr>
-          <w:rFonts w:ascii="sans-serif" w:hAnsi="sans-serif"/>
-          <w:sz w:val="20"/>
-          <w:szCs w:val="20"/>
-        </w:rPr>
-        <w:t>{{p x['value'][0] | markdown }}</w:t>
-      </w:r>
-    </w:p>
-    <w:p>
-      <w:pPr>
-        <w:rPr>
-          <w:rFonts w:hint="eastAsia"/>
-        </w:rPr>
-      </w:pPr>
-      <w:r>
-        <w:rPr>
-          <w:rFonts w:ascii="sans-serif" w:hAnsi="sans-serif"/>
-          <w:sz w:val="20"/>
-          <w:szCs w:val="20"/>
-        </w:rPr>
-        <w:t xml:space="preserve">    </w:t>
-      </w:r>
-    </w:p>
-    <w:p>
-      <w:pPr>
-        <w:rPr>
-          <w:rFonts w:hint="eastAsia"/>
-        </w:rPr>
-      </w:pPr>
-      <w:r>
-        <w:rPr>
-          <w:rFonts w:ascii="sans-serif" w:hAnsi="sans-serif"/>
-          <w:sz w:val="20"/>
-          <w:szCs w:val="20"/>
-        </w:rPr>
-        <w:t>{%p endfor %}</w:t>
-      </w:r>
-    </w:p>
-    <w:p>
-      <w:pPr>
-        <w:rPr>
-          <w:rFonts w:hint="eastAsia"/>
-        </w:rPr>
-      </w:pPr>
+        <w:pStyle w:val="BodyText"/>
+      </w:pPr>
+      <w:r>
+        <w:t xml:space="preserve">{{ </w:t>
+      </w:r>
+      <w:r>
+        <w:t>GL209A_affidavit_attachment</w:t>
+      </w:r>
+      <w:r>
+        <w:t>.</w:t>
+      </w:r>
+      <w:r>
+        <w:t>overflow</w:t>
+      </w:r>
+      <w:r>
+        <w:t>_value('affidavit_body_final')</w:t>
+      </w:r>
+      <w:r>
+        <w:t xml:space="preserve"> }}</w:t>
+      </w:r>
     </w:p>
     <w:sectPr>
       <w:headerReference w:type="first" r:id="rId7"/>
@@ -461,11 +372,6 @@
 <w:endnotes xmlns:wpc="http://schemas.microsoft.com/office/word/2010/wordprocessingCanvas" xmlns:cx="http://schemas.microsoft.com/office/drawing/2014/chartex" xmlns:cx1="http://schemas.microsoft.com/office/drawing/2015/9/8/chartex" xmlns:mc="http://schemas.openxmlformats.org/markup-compatibility/2006" xmlns:o="urn:schemas-microsoft-com:office:office" xmlns:r="http://schemas.openxmlformats.org/officeDocument/2006/relationships" xmlns:m="http://schemas.openxmlformats.org/officeDocument/2006/math" xmlns:v="urn:schemas-microsoft-com:vml" xmlns:wp14="http://schemas.microsoft.com/office/word/2010/wordprocessingDrawing" xmlns:wp="http://schemas.openxmlformats.org/drawingml/2006/wordprocessingDrawing" xmlns:w10="urn:schemas-microsoft-com:office:word" xmlns:w="http://schemas.openxmlformats.org/wordprocessingml/2006/main" xmlns:w14="http://schemas.microsoft.com/office/word/2010/wordml" xmlns:w15="http://schemas.microsoft.com/office/word/2012/wordml" xmlns:w16se="http://schemas.microsoft.com/office/word/2015/wordml/symex" xmlns:wpg="http://schemas.microsoft.com/office/word/2010/wordprocessingGroup" xmlns:wpi="http://schemas.microsoft.com/office/word/2010/wordprocessingInk" xmlns:wne="http://schemas.microsoft.com/office/word/2006/wordml" xmlns:wps="http://schemas.microsoft.com/office/word/2010/wordprocessingShape" mc:Ignorable="w14 w15 w16se wp14">
   <w:endnote w:type="separator" w:id="-1">
     <w:p>
-      <w:pPr>
-        <w:rPr>
-          <w:rFonts w:hint="eastAsia"/>
-        </w:rPr>
-      </w:pPr>
       <w:r>
         <w:separator/>
       </w:r>
@@ -473,11 +379,6 @@
   </w:endnote>
   <w:endnote w:type="continuationSeparator" w:id="0">
     <w:p>
-      <w:pPr>
-        <w:rPr>
-          <w:rFonts w:hint="eastAsia"/>
-        </w:rPr>
-      </w:pPr>
       <w:r>
         <w:continuationSeparator/>
       </w:r>
@@ -490,11 +391,6 @@
 <w:footnotes xmlns:wpc="http://schemas.microsoft.com/office/word/2010/wordprocessingCanvas" xmlns:cx="http://schemas.microsoft.com/office/drawing/2014/chartex" xmlns:cx1="http://schemas.microsoft.com/office/drawing/2015/9/8/chartex" xmlns:mc="http://schemas.openxmlformats.org/markup-compatibility/2006" xmlns:o="urn:schemas-microsoft-com:office:office" xmlns:r="http://schemas.openxmlformats.org/officeDocument/2006/relationships" xmlns:m="http://schemas.openxmlformats.org/officeDocument/2006/math" xmlns:v="urn:schemas-microsoft-com:vml" xmlns:wp14="http://schemas.microsoft.com/office/word/2010/wordprocessingDrawing" xmlns:wp="http://schemas.openxmlformats.org/drawingml/2006/wordprocessingDrawing" xmlns:w10="urn:schemas-microsoft-com:office:word" xmlns:w="http://schemas.openxmlformats.org/wordprocessingml/2006/main" xmlns:w14="http://schemas.microsoft.com/office/word/2010/wordml" xmlns:w15="http://schemas.microsoft.com/office/word/2012/wordml" xmlns:w16se="http://schemas.microsoft.com/office/word/2015/wordml/symex" xmlns:wpg="http://schemas.microsoft.com/office/word/2010/wordprocessingGroup" xmlns:wpi="http://schemas.microsoft.com/office/word/2010/wordprocessingInk" xmlns:wne="http://schemas.microsoft.com/office/word/2006/wordml" xmlns:wps="http://schemas.microsoft.com/office/word/2010/wordprocessingShape" mc:Ignorable="w14 w15 w16se wp14">
   <w:footnote w:type="separator" w:id="-1">
     <w:p>
-      <w:pPr>
-        <w:rPr>
-          <w:rFonts w:hint="eastAsia"/>
-        </w:rPr>
-      </w:pPr>
       <w:r>
         <w:separator/>
       </w:r>
@@ -502,11 +398,6 @@
   </w:footnote>
   <w:footnote w:type="continuationSeparator" w:id="0">
     <w:p>
-      <w:pPr>
-        <w:rPr>
-          <w:rFonts w:hint="eastAsia"/>
-        </w:rPr>
-      </w:pPr>
       <w:r>
         <w:continuationSeparator/>
       </w:r>
@@ -521,9 +412,6 @@
     <w:pPr>
       <w:pStyle w:val="Header"/>
       <w:jc w:val="center"/>
-      <w:rPr>
-        <w:rFonts w:hint="eastAsia"/>
-      </w:rPr>
     </w:pPr>
     <w:r>
       <w:t>ADDENDUM—AFFIDAVIT—</w:t>

</xml_diff>